<commit_message>
edits in Ranjit docx
</commit_message>
<xml_diff>
--- a/Ranjit programming and testing.docx
+++ b/Ranjit programming and testing.docx
@@ -298,6 +298,11 @@
       </w:r>
     </w:p>
     <w:p>
+      <w:pPr>
+        <w:rPr>
+          <w:noProof/>
+        </w:rPr>
+      </w:pPr>
       <w:r>
         <w:rPr>
           <w:noProof/>
@@ -352,6 +357,75 @@
           </wp:inline>
         </w:drawing>
       </w:r>
+    </w:p>
+    <w:p/>
+    <w:p/>
+    <w:p/>
+    <w:p/>
+    <w:p>
+      <w:pPr>
+        <w:rPr>
+          <w:b/>
+          <w:bCs/>
+          <w:noProof/>
+          <w:sz w:val="24"/>
+          <w:szCs w:val="24"/>
+        </w:rPr>
+      </w:pPr>
+      <w:r>
+        <w:rPr>
+          <w:b/>
+          <w:bCs/>
+          <w:noProof/>
+          <w:sz w:val="24"/>
+          <w:szCs w:val="24"/>
+        </w:rPr>
+        <w:t>Updates on these area as well:</w:t>
+      </w:r>
+    </w:p>
+    <w:p>
+      <w:pPr>
+        <w:tabs>
+          <w:tab w:val="left" w:pos="1140"/>
+        </w:tabs>
+        <w:rPr>
+          <w:sz w:val="24"/>
+          <w:szCs w:val="24"/>
+        </w:rPr>
+      </w:pPr>
+      <w:r>
+        <w:rPr>
+          <w:sz w:val="24"/>
+          <w:szCs w:val="24"/>
+        </w:rPr>
+        <w:tab/>
+      </w:r>
+    </w:p>
+    <w:p>
+      <w:pPr>
+        <w:rPr>
+          <w:sz w:val="24"/>
+          <w:szCs w:val="24"/>
+        </w:rPr>
+      </w:pPr>
+      <w:r>
+        <w:rPr>
+          <w:sz w:val="24"/>
+          <w:szCs w:val="24"/>
+        </w:rPr>
+        <w:t xml:space="preserve">Tell me about your backend language you use to make it dynamic and explain about your database language also in </w:t>
+      </w:r>
+      <w:proofErr w:type="spellStart"/>
+      <w:proofErr w:type="gramStart"/>
+      <w:r>
+        <w:rPr>
+          <w:sz w:val="24"/>
+          <w:szCs w:val="24"/>
+        </w:rPr>
+        <w:t>beirf</w:t>
+      </w:r>
+      <w:proofErr w:type="spellEnd"/>
+      <w:proofErr w:type="gramEnd"/>
     </w:p>
     <w:sectPr>
       <w:pgSz w:w="12240" w:h="15840"/>

</xml_diff>